<commit_message>
fix bug run.bold ==  none, add new word don_xin_dk_tam_tru
</commit_message>
<xml_diff>
--- a/so-yeu-ly-lich-PHAM DUY LONG.docx
+++ b/so-yeu-ly-lich-PHAM DUY LONG.docx
@@ -11,8 +11,32 @@
           <w:sz w:val="24"/>
         </w:rPr>
       </w:pPr>
-      <w:r>
-        <w:t>Ảnh                                           CỘNG HÒA XÃ HỘI CHỦ NGHĨA VIỆT NAM</w:t>
+      <w:proofErr w:type="spellStart"/>
+      <w:r>
+        <w:rPr>
+          <w:b/>
+          <w:color w:val="000000"/>
+          <w:sz w:val="24"/>
+        </w:rPr>
+        <w:t>Ảnh</w:t>
+      </w:r>
+      <w:proofErr w:type="spellEnd"/>
+      <w:r>
+        <w:rPr>
+          <w:b/>
+          <w:color w:val="000000"/>
+          <w:sz w:val="24"/>
+        </w:rPr>
+        <w:t xml:space="preserve">                                           </w:t>
+      </w:r>
+      <w:r>
+        <w:rPr>
+          <w:b/>
+          <w:color w:val="000000"/>
+          <w:sz w:val="24"/>
+          <w:szCs w:val="24"/>
+        </w:rPr>
+        <w:t>CỘNG HÒA XÃ HỘI CHỦ NGHĨA VIỆT NAM</w:t>
       </w:r>
     </w:p>
     <w:p>
@@ -26,8 +50,105 @@
         </w:rPr>
       </w:pPr>
       <w:r>
-        <w:t xml:space="preserve">                                     Độc lập - Tự do- Hạnh phúc</w:t>
-      </w:r>
+        <w:rPr>
+          <w:b/>
+          <w:color w:val="000000"/>
+          <w:sz w:val="26"/>
+          <w:szCs w:val="24"/>
+        </w:rPr>
+        <w:t xml:space="preserve">                                     </w:t>
+      </w:r>
+      <w:proofErr w:type="spellStart"/>
+      <w:r>
+        <w:rPr>
+          <w:b/>
+          <w:color w:val="000000"/>
+          <w:sz w:val="26"/>
+          <w:szCs w:val="24"/>
+        </w:rPr>
+        <w:t>Độc</w:t>
+      </w:r>
+      <w:proofErr w:type="spellEnd"/>
+      <w:r>
+        <w:rPr>
+          <w:b/>
+          <w:color w:val="000000"/>
+          <w:sz w:val="26"/>
+          <w:szCs w:val="24"/>
+        </w:rPr>
+        <w:t xml:space="preserve"> </w:t>
+      </w:r>
+      <w:proofErr w:type="spellStart"/>
+      <w:r>
+        <w:rPr>
+          <w:b/>
+          <w:color w:val="000000"/>
+          <w:sz w:val="26"/>
+          <w:szCs w:val="24"/>
+        </w:rPr>
+        <w:t>lập</w:t>
+      </w:r>
+      <w:proofErr w:type="spellEnd"/>
+      <w:r>
+        <w:rPr>
+          <w:b/>
+          <w:color w:val="000000"/>
+          <w:sz w:val="26"/>
+          <w:szCs w:val="24"/>
+        </w:rPr>
+        <w:t xml:space="preserve"> - </w:t>
+      </w:r>
+      <w:proofErr w:type="spellStart"/>
+      <w:r>
+        <w:rPr>
+          <w:b/>
+          <w:color w:val="000000"/>
+          <w:sz w:val="26"/>
+          <w:szCs w:val="24"/>
+        </w:rPr>
+        <w:t>Tự</w:t>
+      </w:r>
+      <w:proofErr w:type="spellEnd"/>
+      <w:r>
+        <w:rPr>
+          <w:b/>
+          <w:color w:val="000000"/>
+          <w:sz w:val="26"/>
+          <w:szCs w:val="24"/>
+        </w:rPr>
+        <w:t xml:space="preserve"> do- </w:t>
+      </w:r>
+      <w:proofErr w:type="spellStart"/>
+      <w:r>
+        <w:rPr>
+          <w:b/>
+          <w:color w:val="000000"/>
+          <w:sz w:val="26"/>
+          <w:szCs w:val="24"/>
+        </w:rPr>
+        <w:t>Hạnh</w:t>
+      </w:r>
+      <w:proofErr w:type="spellEnd"/>
+      <w:r>
+        <w:rPr>
+          <w:b/>
+          <w:color w:val="000000"/>
+          <w:sz w:val="26"/>
+          <w:szCs w:val="24"/>
+        </w:rPr>
+        <w:t xml:space="preserve"> </w:t>
+      </w:r>
+      <w:proofErr w:type="spellStart"/>
+      <w:r>
+        <w:rPr>
+          <w:b/>
+          <w:color w:val="000000"/>
+          <w:sz w:val="26"/>
+          <w:szCs w:val="24"/>
+        </w:rPr>
+        <w:t>phúc</w:t>
+      </w:r>
+      <w:proofErr w:type="spellEnd"/>
     </w:p>
     <w:p>
       <w:pPr>
@@ -37,7 +158,6 @@
           <w:sz w:val="26"/>
         </w:rPr>
       </w:pPr>
-      <w:r/>
     </w:p>
     <w:p>
       <w:pPr>
@@ -50,6 +170,12 @@
         </w:rPr>
       </w:pPr>
       <w:r>
+        <w:rPr>
+          <w:b/>
+          <w:color w:val="000000"/>
+          <w:sz w:val="44"/>
+          <w:szCs w:val="36"/>
+        </w:rPr>
         <w:t>SƠ YẾU LÝ LỊCH</w:t>
       </w:r>
     </w:p>
@@ -63,6 +189,11 @@
         </w:rPr>
       </w:pPr>
       <w:r>
+        <w:rPr>
+          <w:b/>
+          <w:color w:val="000000"/>
+          <w:sz w:val="32"/>
+        </w:rPr>
         <w:t>TỰ THUẬT</w:t>
       </w:r>
     </w:p>
@@ -75,7 +206,6 @@
           <w:sz w:val="26"/>
         </w:rPr>
       </w:pPr>
-      <w:r/>
     </w:p>
     <w:p>
       <w:pPr>
@@ -89,7 +219,22 @@
         </w:rPr>
       </w:pPr>
       <w:r>
-        <w:t>I. THÔNG TIN BẢN THÂN.</w:t>
+        <w:rPr>
+          <w:b/>
+          <w:color w:val="000000"/>
+          <w:sz w:val="24"/>
+          <w:szCs w:val="24"/>
+        </w:rPr>
+        <w:t>I. THÔNG TIN BẢN THÂN</w:t>
+      </w:r>
+      <w:r>
+        <w:rPr>
+          <w:b/>
+          <w:color w:val="000000"/>
+          <w:sz w:val="24"/>
+          <w:szCs w:val="24"/>
+        </w:rPr>
+        <w:t>.</w:t>
       </w:r>
     </w:p>
     <w:p>
@@ -106,7 +251,7 @@
         </w:rPr>
       </w:pPr>
       <w:r>
-        <w:t>1. Họ và tên (chữ in hoa).....PHAM DUY LONG..Nam/ Nữ …..Nam</w:t>
+        <w:t>1. Họ và tên (chữ in hoa).....PHAM DUY LONG.....Nam/ Nữ …..Nam</w:t>
         <w:tab/>
       </w:r>
     </w:p>
@@ -232,7 +377,7 @@
         </w:rPr>
       </w:pPr>
       <w:r>
-        <w:t>8. Số chứng minh:……022206004066……..cấp ngày 01/12/2031</w:t>
+        <w:t>8. Số chứng minh……022206004066.....cấp ngày 01/12/2031</w:t>
       </w:r>
     </w:p>
     <w:p>
@@ -674,7 +819,6 @@
           <w:lang w:val="fr-FR"/>
         </w:rPr>
       </w:pPr>
-      <w:r/>
     </w:p>
     <w:p>
       <w:pPr>
@@ -689,6 +833,13 @@
         </w:rPr>
       </w:pPr>
       <w:r>
+        <w:rPr>
+          <w:b/>
+          <w:color w:val="000000"/>
+          <w:sz w:val="24"/>
+          <w:szCs w:val="24"/>
+          <w:lang w:val="fr-FR"/>
+        </w:rPr>
         <w:t xml:space="preserve">III. TÓM TẮT QUÁ TRÌNH ĐÀO TẠO. </w:t>
       </w:r>
     </w:p>
@@ -1641,7 +1792,6 @@
           <w:szCs w:val="24"/>
         </w:rPr>
       </w:pPr>
-      <w:r/>
     </w:p>
     <w:p>
       <w:pPr>
@@ -1656,6 +1806,13 @@
         </w:rPr>
       </w:pPr>
       <w:r>
+        <w:rPr>
+          <w:b/>
+          <w:color w:val="000000"/>
+          <w:sz w:val="24"/>
+          <w:szCs w:val="24"/>
+          <w:lang w:val="fr-FR"/>
+        </w:rPr>
         <w:t>IV. TÓM TẮT QUÁ TRÌNH CÔNG TÁC</w:t>
       </w:r>
     </w:p>
@@ -2162,7 +2319,6 @@
           <w:szCs w:val="24"/>
         </w:rPr>
       </w:pPr>
-      <w:r/>
     </w:p>
     <w:p>
       <w:pPr>
@@ -2187,7 +2343,6 @@
           <w:sz w:val="26"/>
         </w:rPr>
       </w:pPr>
-      <w:r/>
     </w:p>
     <w:p>
       <w:pPr>
@@ -2213,7 +2368,6 @@
           <w:sz w:val="26"/>
         </w:rPr>
       </w:pPr>
-      <w:r/>
     </w:p>
     <w:tbl>
       <w:tblPr>
@@ -2864,11 +3018,8 @@
           <w:sz w:val="26"/>
         </w:rPr>
       </w:pPr>
-      <w:r/>
-    </w:p>
-    <w:p>
-      <w:r/>
-    </w:p>
+    </w:p>
+    <w:p/>
     <w:sectPr>
       <w:pgSz w:w="11907" w:h="16840" w:code="9"/>
       <w:pgMar w:top="1134" w:right="1197" w:bottom="567" w:left="990" w:header="720" w:footer="720" w:gutter="0"/>

</xml_diff>